<commit_message>
Gestion de projet - modif RACI.png and docx
</commit_message>
<xml_diff>
--- a/doc/livrable_1/rapport/templates/SWOT + RACI.docx
+++ b/doc/livrable_1/rapport/templates/SWOT + RACI.docx
@@ -1173,8 +1173,8 @@
             <w:pPr>
               <w:spacing w:after="0"/>
               <w:rPr>
-                <w:sz w:val="16"/>
-                <w:szCs w:val="16"/>
+                <w:sz w:val="18"/>
+                <w:szCs w:val="18"/>
               </w:rPr>
             </w:pPr>
             <w:r>
@@ -1183,11 +1183,33 @@
                 <w:bCs/>
                 <w:i/>
                 <w:iCs/>
-                <w:sz w:val="16"/>
-                <w:szCs w:val="16"/>
+                <w:sz w:val="18"/>
+                <w:szCs w:val="18"/>
               </w:rPr>
               <w:lastRenderedPageBreak/>
+              <w:t>Matrice RACI (</w:t>
+            </w:r>
+            <w:r>
+              <w:rPr>
+                <w:b/>
+                <w:bCs/>
+                <w:i/>
+                <w:iCs/>
+                <w:sz w:val="18"/>
+                <w:szCs w:val="18"/>
+              </w:rPr>
               <w:t>R = Réalise ; A = Autorité ; C = Consulté ; I = Informé</w:t>
+            </w:r>
+            <w:r>
+              <w:rPr>
+                <w:b/>
+                <w:bCs/>
+                <w:i/>
+                <w:iCs/>
+                <w:sz w:val="18"/>
+                <w:szCs w:val="18"/>
+              </w:rPr>
+              <w:t>)</w:t>
             </w:r>
           </w:p>
         </w:tc>
@@ -1213,6 +1235,7 @@
           <w:p>
             <w:pPr>
               <w:spacing w:after="0"/>
+              <w:jc w:val="center"/>
               <w:rPr>
                 <w:sz w:val="16"/>
                 <w:szCs w:val="16"/>
@@ -1222,8 +1245,8 @@
               <w:rPr>
                 <w:b/>
                 <w:bCs/>
-                <w:sz w:val="16"/>
-                <w:szCs w:val="16"/>
+                <w:sz w:val="18"/>
+                <w:szCs w:val="18"/>
               </w:rPr>
               <w:t>Acteurs</w:t>
             </w:r>
@@ -1264,8 +1287,8 @@
               <w:rPr>
                 <w:b/>
                 <w:bCs/>
-                <w:sz w:val="16"/>
-                <w:szCs w:val="16"/>
+                <w:sz w:val="18"/>
+                <w:szCs w:val="18"/>
               </w:rPr>
               <w:t>Tâches</w:t>
             </w:r>
@@ -1292,15 +1315,16 @@
           <w:p>
             <w:pPr>
               <w:spacing w:after="0"/>
-              <w:rPr>
-                <w:sz w:val="16"/>
-                <w:szCs w:val="16"/>
-              </w:rPr>
-            </w:pPr>
-            <w:r>
-              <w:rPr>
-                <w:sz w:val="16"/>
-                <w:szCs w:val="16"/>
+              <w:jc w:val="center"/>
+              <w:rPr>
+                <w:sz w:val="16"/>
+                <w:szCs w:val="16"/>
+              </w:rPr>
+            </w:pPr>
+            <w:r>
+              <w:rPr>
+                <w:sz w:val="18"/>
+                <w:szCs w:val="18"/>
               </w:rPr>
               <w:t>Lucas</w:t>
             </w:r>
@@ -1327,15 +1351,16 @@
           <w:p>
             <w:pPr>
               <w:spacing w:after="0"/>
-              <w:rPr>
-                <w:sz w:val="16"/>
-                <w:szCs w:val="16"/>
-              </w:rPr>
-            </w:pPr>
-            <w:r>
-              <w:rPr>
-                <w:sz w:val="16"/>
-                <w:szCs w:val="16"/>
+              <w:jc w:val="center"/>
+              <w:rPr>
+                <w:sz w:val="16"/>
+                <w:szCs w:val="16"/>
+              </w:rPr>
+            </w:pPr>
+            <w:r>
+              <w:rPr>
+                <w:sz w:val="18"/>
+                <w:szCs w:val="18"/>
               </w:rPr>
               <w:t>Noé</w:t>
             </w:r>
@@ -1362,15 +1387,16 @@
           <w:p>
             <w:pPr>
               <w:spacing w:after="0"/>
-              <w:rPr>
-                <w:sz w:val="16"/>
-                <w:szCs w:val="16"/>
-              </w:rPr>
-            </w:pPr>
-            <w:r>
-              <w:rPr>
-                <w:sz w:val="16"/>
-                <w:szCs w:val="16"/>
+              <w:jc w:val="center"/>
+              <w:rPr>
+                <w:sz w:val="16"/>
+                <w:szCs w:val="16"/>
+              </w:rPr>
+            </w:pPr>
+            <w:r>
+              <w:rPr>
+                <w:sz w:val="18"/>
+                <w:szCs w:val="18"/>
               </w:rPr>
               <w:t>Alexis</w:t>
             </w:r>
@@ -1397,15 +1423,16 @@
           <w:p>
             <w:pPr>
               <w:spacing w:after="0"/>
-              <w:rPr>
-                <w:sz w:val="16"/>
-                <w:szCs w:val="16"/>
-              </w:rPr>
-            </w:pPr>
-            <w:r>
-              <w:rPr>
-                <w:sz w:val="16"/>
-                <w:szCs w:val="16"/>
+              <w:jc w:val="center"/>
+              <w:rPr>
+                <w:sz w:val="18"/>
+                <w:szCs w:val="18"/>
+              </w:rPr>
+            </w:pPr>
+            <w:r>
+              <w:rPr>
+                <w:sz w:val="18"/>
+                <w:szCs w:val="18"/>
               </w:rPr>
               <w:t>Matthias</w:t>
             </w:r>
@@ -1432,15 +1459,16 @@
           <w:p>
             <w:pPr>
               <w:spacing w:after="0"/>
-              <w:rPr>
-                <w:sz w:val="16"/>
-                <w:szCs w:val="16"/>
-              </w:rPr>
-            </w:pPr>
-            <w:r>
-              <w:rPr>
-                <w:sz w:val="16"/>
-                <w:szCs w:val="16"/>
+              <w:jc w:val="center"/>
+              <w:rPr>
+                <w:sz w:val="18"/>
+                <w:szCs w:val="18"/>
+              </w:rPr>
+            </w:pPr>
+            <w:r>
+              <w:rPr>
+                <w:sz w:val="18"/>
+                <w:szCs w:val="18"/>
               </w:rPr>
               <w:t>Autres élèves</w:t>
             </w:r>
@@ -1473,14 +1501,18 @@
             <w:pPr>
               <w:spacing w:after="0"/>
               <w:rPr>
-                <w:sz w:val="16"/>
-                <w:szCs w:val="16"/>
-              </w:rPr>
-            </w:pPr>
-            <w:r>
-              <w:rPr>
-                <w:sz w:val="16"/>
-                <w:szCs w:val="16"/>
+                <w:b/>
+                <w:bCs/>
+                <w:sz w:val="18"/>
+                <w:szCs w:val="18"/>
+              </w:rPr>
+            </w:pPr>
+            <w:r>
+              <w:rPr>
+                <w:b/>
+                <w:bCs/>
+                <w:sz w:val="18"/>
+                <w:szCs w:val="18"/>
               </w:rPr>
               <w:t>Base de données</w:t>
             </w:r>
@@ -1693,11 +1725,19 @@
           <w:p>
             <w:pPr>
               <w:spacing w:after="0"/>
-              <w:rPr>
-                <w:sz w:val="16"/>
-                <w:szCs w:val="16"/>
-              </w:rPr>
-            </w:pPr>
+              <w:jc w:val="center"/>
+              <w:rPr>
+                <w:sz w:val="16"/>
+                <w:szCs w:val="16"/>
+              </w:rPr>
+            </w:pPr>
+            <w:r>
+              <w:rPr>
+                <w:sz w:val="16"/>
+                <w:szCs w:val="16"/>
+              </w:rPr>
+              <w:t>R</w:t>
+            </w:r>
           </w:p>
         </w:tc>
         <w:tc>
@@ -1722,11 +1762,19 @@
           <w:p>
             <w:pPr>
               <w:spacing w:after="0"/>
-              <w:rPr>
-                <w:sz w:val="16"/>
-                <w:szCs w:val="16"/>
-              </w:rPr>
-            </w:pPr>
+              <w:jc w:val="center"/>
+              <w:rPr>
+                <w:sz w:val="16"/>
+                <w:szCs w:val="16"/>
+              </w:rPr>
+            </w:pPr>
+            <w:r>
+              <w:rPr>
+                <w:sz w:val="16"/>
+                <w:szCs w:val="16"/>
+              </w:rPr>
+              <w:t>R</w:t>
+            </w:r>
           </w:p>
         </w:tc>
         <w:tc>
@@ -1751,11 +1799,19 @@
           <w:p>
             <w:pPr>
               <w:spacing w:after="0"/>
-              <w:rPr>
-                <w:sz w:val="16"/>
-                <w:szCs w:val="16"/>
-              </w:rPr>
-            </w:pPr>
+              <w:jc w:val="center"/>
+              <w:rPr>
+                <w:sz w:val="16"/>
+                <w:szCs w:val="16"/>
+              </w:rPr>
+            </w:pPr>
+            <w:r>
+              <w:rPr>
+                <w:sz w:val="16"/>
+                <w:szCs w:val="16"/>
+              </w:rPr>
+              <w:t>R</w:t>
+            </w:r>
           </w:p>
         </w:tc>
         <w:tc>
@@ -1780,11 +1836,19 @@
           <w:p>
             <w:pPr>
               <w:spacing w:after="0"/>
-              <w:rPr>
-                <w:sz w:val="16"/>
-                <w:szCs w:val="16"/>
-              </w:rPr>
-            </w:pPr>
+              <w:jc w:val="center"/>
+              <w:rPr>
+                <w:sz w:val="16"/>
+                <w:szCs w:val="16"/>
+              </w:rPr>
+            </w:pPr>
+            <w:r>
+              <w:rPr>
+                <w:sz w:val="16"/>
+                <w:szCs w:val="16"/>
+              </w:rPr>
+              <w:t>AR</w:t>
+            </w:r>
           </w:p>
         </w:tc>
         <w:tc>
@@ -1809,6 +1873,7 @@
           <w:p>
             <w:pPr>
               <w:spacing w:after="0"/>
+              <w:jc w:val="center"/>
               <w:rPr>
                 <w:sz w:val="16"/>
                 <w:szCs w:val="16"/>
@@ -1852,7 +1917,21 @@
                 <w:sz w:val="16"/>
                 <w:szCs w:val="16"/>
               </w:rPr>
-              <w:t>Conception requêtes</w:t>
+              <w:t>Création</w:t>
+            </w:r>
+            <w:r>
+              <w:rPr>
+                <w:sz w:val="16"/>
+                <w:szCs w:val="16"/>
+              </w:rPr>
+              <w:t xml:space="preserve"> de la</w:t>
+            </w:r>
+            <w:r>
+              <w:rPr>
+                <w:sz w:val="16"/>
+                <w:szCs w:val="16"/>
+              </w:rPr>
+              <w:t xml:space="preserve"> base de données</w:t>
             </w:r>
           </w:p>
         </w:tc>
@@ -1878,11 +1957,19 @@
           <w:p>
             <w:pPr>
               <w:spacing w:after="0"/>
-              <w:rPr>
-                <w:sz w:val="16"/>
-                <w:szCs w:val="16"/>
-              </w:rPr>
-            </w:pPr>
+              <w:jc w:val="center"/>
+              <w:rPr>
+                <w:sz w:val="16"/>
+                <w:szCs w:val="16"/>
+              </w:rPr>
+            </w:pPr>
+            <w:r>
+              <w:rPr>
+                <w:sz w:val="16"/>
+                <w:szCs w:val="16"/>
+              </w:rPr>
+              <w:t>C</w:t>
+            </w:r>
           </w:p>
         </w:tc>
         <w:tc>
@@ -1907,11 +1994,19 @@
           <w:p>
             <w:pPr>
               <w:spacing w:after="0"/>
-              <w:rPr>
-                <w:sz w:val="16"/>
-                <w:szCs w:val="16"/>
-              </w:rPr>
-            </w:pPr>
+              <w:jc w:val="center"/>
+              <w:rPr>
+                <w:sz w:val="16"/>
+                <w:szCs w:val="16"/>
+              </w:rPr>
+            </w:pPr>
+            <w:r>
+              <w:rPr>
+                <w:sz w:val="16"/>
+                <w:szCs w:val="16"/>
+              </w:rPr>
+              <w:t>C</w:t>
+            </w:r>
           </w:p>
         </w:tc>
         <w:tc>
@@ -1936,11 +2031,19 @@
           <w:p>
             <w:pPr>
               <w:spacing w:after="0"/>
-              <w:rPr>
-                <w:sz w:val="16"/>
-                <w:szCs w:val="16"/>
-              </w:rPr>
-            </w:pPr>
+              <w:jc w:val="center"/>
+              <w:rPr>
+                <w:sz w:val="16"/>
+                <w:szCs w:val="16"/>
+              </w:rPr>
+            </w:pPr>
+            <w:r>
+              <w:rPr>
+                <w:sz w:val="16"/>
+                <w:szCs w:val="16"/>
+              </w:rPr>
+              <w:t>C</w:t>
+            </w:r>
           </w:p>
         </w:tc>
         <w:tc>
@@ -1965,11 +2068,19 @@
           <w:p>
             <w:pPr>
               <w:spacing w:after="0"/>
-              <w:rPr>
-                <w:sz w:val="16"/>
-                <w:szCs w:val="16"/>
-              </w:rPr>
-            </w:pPr>
+              <w:jc w:val="center"/>
+              <w:rPr>
+                <w:sz w:val="16"/>
+                <w:szCs w:val="16"/>
+              </w:rPr>
+            </w:pPr>
+            <w:r>
+              <w:rPr>
+                <w:sz w:val="16"/>
+                <w:szCs w:val="16"/>
+              </w:rPr>
+              <w:t>AR</w:t>
+            </w:r>
           </w:p>
         </w:tc>
         <w:tc>
@@ -1994,6 +2105,7 @@
           <w:p>
             <w:pPr>
               <w:spacing w:after="0"/>
+              <w:jc w:val="center"/>
               <w:rPr>
                 <w:sz w:val="16"/>
                 <w:szCs w:val="16"/>
@@ -2037,7 +2149,7 @@
                 <w:sz w:val="16"/>
                 <w:szCs w:val="16"/>
               </w:rPr>
-              <w:t>Création base de données</w:t>
+              <w:t>Ensemble des requêtes</w:t>
             </w:r>
           </w:p>
         </w:tc>
@@ -2063,11 +2175,19 @@
           <w:p>
             <w:pPr>
               <w:spacing w:after="0"/>
-              <w:rPr>
-                <w:sz w:val="16"/>
-                <w:szCs w:val="16"/>
-              </w:rPr>
-            </w:pPr>
+              <w:jc w:val="center"/>
+              <w:rPr>
+                <w:sz w:val="16"/>
+                <w:szCs w:val="16"/>
+              </w:rPr>
+            </w:pPr>
+            <w:r>
+              <w:rPr>
+                <w:sz w:val="16"/>
+                <w:szCs w:val="16"/>
+              </w:rPr>
+              <w:t>R</w:t>
+            </w:r>
           </w:p>
         </w:tc>
         <w:tc>
@@ -2092,11 +2212,19 @@
           <w:p>
             <w:pPr>
               <w:spacing w:after="0"/>
-              <w:rPr>
-                <w:sz w:val="16"/>
-                <w:szCs w:val="16"/>
-              </w:rPr>
-            </w:pPr>
+              <w:jc w:val="center"/>
+              <w:rPr>
+                <w:sz w:val="16"/>
+                <w:szCs w:val="16"/>
+              </w:rPr>
+            </w:pPr>
+            <w:r>
+              <w:rPr>
+                <w:sz w:val="16"/>
+                <w:szCs w:val="16"/>
+              </w:rPr>
+              <w:t>R</w:t>
+            </w:r>
           </w:p>
         </w:tc>
         <w:tc>
@@ -2121,11 +2249,19 @@
           <w:p>
             <w:pPr>
               <w:spacing w:after="0"/>
-              <w:rPr>
-                <w:sz w:val="16"/>
-                <w:szCs w:val="16"/>
-              </w:rPr>
-            </w:pPr>
+              <w:jc w:val="center"/>
+              <w:rPr>
+                <w:sz w:val="16"/>
+                <w:szCs w:val="16"/>
+              </w:rPr>
+            </w:pPr>
+            <w:r>
+              <w:rPr>
+                <w:sz w:val="16"/>
+                <w:szCs w:val="16"/>
+              </w:rPr>
+              <w:t>R</w:t>
+            </w:r>
           </w:p>
         </w:tc>
         <w:tc>
@@ -2150,11 +2286,19 @@
           <w:p>
             <w:pPr>
               <w:spacing w:after="0"/>
-              <w:rPr>
-                <w:sz w:val="16"/>
-                <w:szCs w:val="16"/>
-              </w:rPr>
-            </w:pPr>
+              <w:jc w:val="center"/>
+              <w:rPr>
+                <w:sz w:val="16"/>
+                <w:szCs w:val="16"/>
+              </w:rPr>
+            </w:pPr>
+            <w:r>
+              <w:rPr>
+                <w:sz w:val="16"/>
+                <w:szCs w:val="16"/>
+              </w:rPr>
+              <w:t>AR</w:t>
+            </w:r>
           </w:p>
         </w:tc>
         <w:tc>
@@ -2179,6 +2323,7 @@
           <w:p>
             <w:pPr>
               <w:spacing w:after="0"/>
+              <w:jc w:val="center"/>
               <w:rPr>
                 <w:sz w:val="16"/>
                 <w:szCs w:val="16"/>
@@ -2213,16 +2358,20 @@
             <w:pPr>
               <w:spacing w:after="0"/>
               <w:rPr>
-                <w:sz w:val="16"/>
-                <w:szCs w:val="16"/>
-              </w:rPr>
-            </w:pPr>
-            <w:r>
-              <w:rPr>
-                <w:sz w:val="16"/>
-                <w:szCs w:val="16"/>
-              </w:rPr>
-              <w:t>Application Web</w:t>
+                <w:b/>
+                <w:bCs/>
+                <w:sz w:val="18"/>
+                <w:szCs w:val="18"/>
+              </w:rPr>
+            </w:pPr>
+            <w:r>
+              <w:rPr>
+                <w:b/>
+                <w:bCs/>
+                <w:sz w:val="18"/>
+                <w:szCs w:val="18"/>
+              </w:rPr>
+              <w:t>Frontend</w:t>
             </w:r>
           </w:p>
         </w:tc>
@@ -2248,6 +2397,7 @@
           <w:p>
             <w:pPr>
               <w:spacing w:after="0"/>
+              <w:jc w:val="center"/>
               <w:rPr>
                 <w:sz w:val="16"/>
                 <w:szCs w:val="16"/>
@@ -2277,6 +2427,7 @@
           <w:p>
             <w:pPr>
               <w:spacing w:after="0"/>
+              <w:jc w:val="center"/>
               <w:rPr>
                 <w:sz w:val="16"/>
                 <w:szCs w:val="16"/>
@@ -2306,6 +2457,7 @@
           <w:p>
             <w:pPr>
               <w:spacing w:after="0"/>
+              <w:jc w:val="center"/>
               <w:rPr>
                 <w:sz w:val="16"/>
                 <w:szCs w:val="16"/>
@@ -2335,6 +2487,7 @@
           <w:p>
             <w:pPr>
               <w:spacing w:after="0"/>
+              <w:jc w:val="center"/>
               <w:rPr>
                 <w:sz w:val="16"/>
                 <w:szCs w:val="16"/>
@@ -2364,6 +2517,7 @@
           <w:p>
             <w:pPr>
               <w:spacing w:after="0"/>
+              <w:jc w:val="center"/>
               <w:rPr>
                 <w:sz w:val="16"/>
                 <w:szCs w:val="16"/>
@@ -2407,14 +2561,7 @@
                 <w:sz w:val="16"/>
                 <w:szCs w:val="16"/>
               </w:rPr>
-              <w:t>HTML</w:t>
-            </w:r>
-            <w:r>
-              <w:rPr>
-                <w:sz w:val="16"/>
-                <w:szCs w:val="16"/>
-              </w:rPr>
-              <w:t xml:space="preserve"> + Jinja2</w:t>
+              <w:t>JSX</w:t>
             </w:r>
           </w:p>
         </w:tc>
@@ -2440,11 +2587,19 @@
           <w:p>
             <w:pPr>
               <w:spacing w:after="0"/>
-              <w:rPr>
-                <w:sz w:val="16"/>
-                <w:szCs w:val="16"/>
-              </w:rPr>
-            </w:pPr>
+              <w:jc w:val="center"/>
+              <w:rPr>
+                <w:sz w:val="16"/>
+                <w:szCs w:val="16"/>
+              </w:rPr>
+            </w:pPr>
+            <w:r>
+              <w:rPr>
+                <w:sz w:val="16"/>
+                <w:szCs w:val="16"/>
+              </w:rPr>
+              <w:t>R</w:t>
+            </w:r>
           </w:p>
         </w:tc>
         <w:tc>
@@ -2469,11 +2624,19 @@
           <w:p>
             <w:pPr>
               <w:spacing w:after="0"/>
-              <w:rPr>
-                <w:sz w:val="16"/>
-                <w:szCs w:val="16"/>
-              </w:rPr>
-            </w:pPr>
+              <w:jc w:val="center"/>
+              <w:rPr>
+                <w:sz w:val="16"/>
+                <w:szCs w:val="16"/>
+              </w:rPr>
+            </w:pPr>
+            <w:r>
+              <w:rPr>
+                <w:sz w:val="16"/>
+                <w:szCs w:val="16"/>
+              </w:rPr>
+              <w:t>C</w:t>
+            </w:r>
           </w:p>
         </w:tc>
         <w:tc>
@@ -2498,11 +2661,19 @@
           <w:p>
             <w:pPr>
               <w:spacing w:after="0"/>
-              <w:rPr>
-                <w:sz w:val="16"/>
-                <w:szCs w:val="16"/>
-              </w:rPr>
-            </w:pPr>
+              <w:jc w:val="center"/>
+              <w:rPr>
+                <w:sz w:val="16"/>
+                <w:szCs w:val="16"/>
+              </w:rPr>
+            </w:pPr>
+            <w:r>
+              <w:rPr>
+                <w:sz w:val="16"/>
+                <w:szCs w:val="16"/>
+              </w:rPr>
+              <w:t>AR</w:t>
+            </w:r>
           </w:p>
         </w:tc>
         <w:tc>
@@ -2527,11 +2698,19 @@
           <w:p>
             <w:pPr>
               <w:spacing w:after="0"/>
-              <w:rPr>
-                <w:sz w:val="16"/>
-                <w:szCs w:val="16"/>
-              </w:rPr>
-            </w:pPr>
+              <w:jc w:val="center"/>
+              <w:rPr>
+                <w:sz w:val="16"/>
+                <w:szCs w:val="16"/>
+              </w:rPr>
+            </w:pPr>
+            <w:r>
+              <w:rPr>
+                <w:sz w:val="16"/>
+                <w:szCs w:val="16"/>
+              </w:rPr>
+              <w:t>I</w:t>
+            </w:r>
           </w:p>
         </w:tc>
         <w:tc>
@@ -2556,6 +2735,7 @@
           <w:p>
             <w:pPr>
               <w:spacing w:after="0"/>
+              <w:jc w:val="center"/>
               <w:rPr>
                 <w:sz w:val="16"/>
                 <w:szCs w:val="16"/>
@@ -2625,11 +2805,19 @@
           <w:p>
             <w:pPr>
               <w:spacing w:after="0"/>
-              <w:rPr>
-                <w:sz w:val="16"/>
-                <w:szCs w:val="16"/>
-              </w:rPr>
-            </w:pPr>
+              <w:jc w:val="center"/>
+              <w:rPr>
+                <w:sz w:val="16"/>
+                <w:szCs w:val="16"/>
+              </w:rPr>
+            </w:pPr>
+            <w:r>
+              <w:rPr>
+                <w:sz w:val="16"/>
+                <w:szCs w:val="16"/>
+              </w:rPr>
+              <w:t>AR</w:t>
+            </w:r>
           </w:p>
         </w:tc>
         <w:tc>
@@ -2654,11 +2842,19 @@
           <w:p>
             <w:pPr>
               <w:spacing w:after="0"/>
-              <w:rPr>
-                <w:sz w:val="16"/>
-                <w:szCs w:val="16"/>
-              </w:rPr>
-            </w:pPr>
+              <w:jc w:val="center"/>
+              <w:rPr>
+                <w:sz w:val="16"/>
+                <w:szCs w:val="16"/>
+              </w:rPr>
+            </w:pPr>
+            <w:r>
+              <w:rPr>
+                <w:sz w:val="16"/>
+                <w:szCs w:val="16"/>
+              </w:rPr>
+              <w:t>R</w:t>
+            </w:r>
           </w:p>
         </w:tc>
         <w:tc>
@@ -2683,11 +2879,19 @@
           <w:p>
             <w:pPr>
               <w:spacing w:after="0"/>
-              <w:rPr>
-                <w:sz w:val="16"/>
-                <w:szCs w:val="16"/>
-              </w:rPr>
-            </w:pPr>
+              <w:jc w:val="center"/>
+              <w:rPr>
+                <w:sz w:val="16"/>
+                <w:szCs w:val="16"/>
+              </w:rPr>
+            </w:pPr>
+            <w:r>
+              <w:rPr>
+                <w:sz w:val="16"/>
+                <w:szCs w:val="16"/>
+              </w:rPr>
+              <w:t>R</w:t>
+            </w:r>
           </w:p>
         </w:tc>
         <w:tc>
@@ -2712,11 +2916,19 @@
           <w:p>
             <w:pPr>
               <w:spacing w:after="0"/>
-              <w:rPr>
-                <w:sz w:val="16"/>
-                <w:szCs w:val="16"/>
-              </w:rPr>
-            </w:pPr>
+              <w:jc w:val="center"/>
+              <w:rPr>
+                <w:sz w:val="16"/>
+                <w:szCs w:val="16"/>
+              </w:rPr>
+            </w:pPr>
+            <w:r>
+              <w:rPr>
+                <w:sz w:val="16"/>
+                <w:szCs w:val="16"/>
+              </w:rPr>
+              <w:t>C</w:t>
+            </w:r>
           </w:p>
         </w:tc>
         <w:tc>
@@ -2741,6 +2953,7 @@
           <w:p>
             <w:pPr>
               <w:spacing w:after="0"/>
+              <w:jc w:val="center"/>
               <w:rPr>
                 <w:sz w:val="16"/>
                 <w:szCs w:val="16"/>
@@ -2784,22 +2997,8 @@
                 <w:sz w:val="16"/>
                 <w:szCs w:val="16"/>
               </w:rPr>
-              <w:t>Frontend (</w:t>
-            </w:r>
-            <w:r>
-              <w:rPr>
-                <w:sz w:val="16"/>
-                <w:szCs w:val="16"/>
-              </w:rPr>
               <w:t>React</w:t>
             </w:r>
-            <w:r>
-              <w:rPr>
-                <w:sz w:val="16"/>
-                <w:szCs w:val="16"/>
-              </w:rPr>
-              <w:t>)</w:t>
-            </w:r>
           </w:p>
         </w:tc>
         <w:tc>
@@ -2824,11 +3023,19 @@
           <w:p>
             <w:pPr>
               <w:spacing w:after="0"/>
-              <w:rPr>
-                <w:sz w:val="16"/>
-                <w:szCs w:val="16"/>
-              </w:rPr>
-            </w:pPr>
+              <w:jc w:val="center"/>
+              <w:rPr>
+                <w:sz w:val="16"/>
+                <w:szCs w:val="16"/>
+              </w:rPr>
+            </w:pPr>
+            <w:r>
+              <w:rPr>
+                <w:sz w:val="16"/>
+                <w:szCs w:val="16"/>
+              </w:rPr>
+              <w:t>C</w:t>
+            </w:r>
           </w:p>
         </w:tc>
         <w:tc>
@@ -2853,11 +3060,19 @@
           <w:p>
             <w:pPr>
               <w:spacing w:after="0"/>
-              <w:rPr>
-                <w:sz w:val="16"/>
-                <w:szCs w:val="16"/>
-              </w:rPr>
-            </w:pPr>
+              <w:jc w:val="center"/>
+              <w:rPr>
+                <w:sz w:val="16"/>
+                <w:szCs w:val="16"/>
+              </w:rPr>
+            </w:pPr>
+            <w:r>
+              <w:rPr>
+                <w:sz w:val="16"/>
+                <w:szCs w:val="16"/>
+              </w:rPr>
+              <w:t>AR</w:t>
+            </w:r>
           </w:p>
         </w:tc>
         <w:tc>
@@ -2882,11 +3097,19 @@
           <w:p>
             <w:pPr>
               <w:spacing w:after="0"/>
-              <w:rPr>
-                <w:sz w:val="16"/>
-                <w:szCs w:val="16"/>
-              </w:rPr>
-            </w:pPr>
+              <w:jc w:val="center"/>
+              <w:rPr>
+                <w:sz w:val="16"/>
+                <w:szCs w:val="16"/>
+              </w:rPr>
+            </w:pPr>
+            <w:r>
+              <w:rPr>
+                <w:sz w:val="16"/>
+                <w:szCs w:val="16"/>
+              </w:rPr>
+              <w:t>C</w:t>
+            </w:r>
           </w:p>
         </w:tc>
         <w:tc>
@@ -2911,11 +3134,19 @@
           <w:p>
             <w:pPr>
               <w:spacing w:after="0"/>
-              <w:rPr>
-                <w:sz w:val="16"/>
-                <w:szCs w:val="16"/>
-              </w:rPr>
-            </w:pPr>
+              <w:jc w:val="center"/>
+              <w:rPr>
+                <w:sz w:val="16"/>
+                <w:szCs w:val="16"/>
+              </w:rPr>
+            </w:pPr>
+            <w:r>
+              <w:rPr>
+                <w:sz w:val="16"/>
+                <w:szCs w:val="16"/>
+              </w:rPr>
+              <w:t>R</w:t>
+            </w:r>
           </w:p>
         </w:tc>
         <w:tc>
@@ -2940,6 +3171,7 @@
           <w:p>
             <w:pPr>
               <w:spacing w:after="0"/>
+              <w:jc w:val="center"/>
               <w:rPr>
                 <w:sz w:val="16"/>
                 <w:szCs w:val="16"/>
@@ -2961,28 +3193,32 @@
               <w:bottom w:val="single" w:sz="6" w:space="0" w:color="9E9E9E"/>
               <w:right w:val="single" w:sz="6" w:space="0" w:color="9E9E9E"/>
             </w:tcBorders>
-            <w:shd w:val="clear" w:color="auto" w:fill="auto"/>
-            <w:tcMar>
-              <w:top w:w="144" w:type="dxa"/>
-              <w:left w:w="144" w:type="dxa"/>
-              <w:bottom w:w="144" w:type="dxa"/>
-              <w:right w:w="144" w:type="dxa"/>
-            </w:tcMar>
-          </w:tcPr>
-          <w:p>
-            <w:pPr>
-              <w:spacing w:after="0"/>
-              <w:rPr>
-                <w:sz w:val="16"/>
-                <w:szCs w:val="16"/>
-              </w:rPr>
-            </w:pPr>
-            <w:r>
-              <w:rPr>
-                <w:sz w:val="16"/>
-                <w:szCs w:val="16"/>
-              </w:rPr>
-              <w:t>Algorithmique</w:t>
+            <w:shd w:val="clear" w:color="auto" w:fill="D0CECE" w:themeFill="background2" w:themeFillShade="E6"/>
+            <w:tcMar>
+              <w:top w:w="144" w:type="dxa"/>
+              <w:left w:w="144" w:type="dxa"/>
+              <w:bottom w:w="144" w:type="dxa"/>
+              <w:right w:w="144" w:type="dxa"/>
+            </w:tcMar>
+          </w:tcPr>
+          <w:p>
+            <w:pPr>
+              <w:spacing w:after="0"/>
+              <w:rPr>
+                <w:b/>
+                <w:bCs/>
+                <w:sz w:val="18"/>
+                <w:szCs w:val="18"/>
+              </w:rPr>
+            </w:pPr>
+            <w:r>
+              <w:rPr>
+                <w:b/>
+                <w:bCs/>
+                <w:sz w:val="18"/>
+                <w:szCs w:val="18"/>
+              </w:rPr>
+              <w:t>Backend</w:t>
             </w:r>
           </w:p>
         </w:tc>
@@ -2995,18 +3231,19 @@
               <w:bottom w:val="single" w:sz="6" w:space="0" w:color="9E9E9E"/>
               <w:right w:val="single" w:sz="6" w:space="0" w:color="9E9E9E"/>
             </w:tcBorders>
-            <w:shd w:val="clear" w:color="auto" w:fill="auto"/>
-            <w:tcMar>
-              <w:top w:w="144" w:type="dxa"/>
-              <w:left w:w="144" w:type="dxa"/>
-              <w:bottom w:w="144" w:type="dxa"/>
-              <w:right w:w="144" w:type="dxa"/>
-            </w:tcMar>
-            <w:vAlign w:val="center"/>
-          </w:tcPr>
-          <w:p>
-            <w:pPr>
-              <w:spacing w:after="0"/>
+            <w:shd w:val="clear" w:color="auto" w:fill="D0CECE" w:themeFill="background2" w:themeFillShade="E6"/>
+            <w:tcMar>
+              <w:top w:w="144" w:type="dxa"/>
+              <w:left w:w="144" w:type="dxa"/>
+              <w:bottom w:w="144" w:type="dxa"/>
+              <w:right w:w="144" w:type="dxa"/>
+            </w:tcMar>
+            <w:vAlign w:val="center"/>
+          </w:tcPr>
+          <w:p>
+            <w:pPr>
+              <w:spacing w:after="0"/>
+              <w:jc w:val="center"/>
               <w:rPr>
                 <w:sz w:val="16"/>
                 <w:szCs w:val="16"/>
@@ -3023,18 +3260,19 @@
               <w:bottom w:val="single" w:sz="6" w:space="0" w:color="9E9E9E"/>
               <w:right w:val="single" w:sz="6" w:space="0" w:color="9E9E9E"/>
             </w:tcBorders>
-            <w:shd w:val="clear" w:color="auto" w:fill="auto"/>
-            <w:tcMar>
-              <w:top w:w="144" w:type="dxa"/>
-              <w:left w:w="144" w:type="dxa"/>
-              <w:bottom w:w="144" w:type="dxa"/>
-              <w:right w:w="144" w:type="dxa"/>
-            </w:tcMar>
-            <w:vAlign w:val="center"/>
-          </w:tcPr>
-          <w:p>
-            <w:pPr>
-              <w:spacing w:after="0"/>
+            <w:shd w:val="clear" w:color="auto" w:fill="D0CECE" w:themeFill="background2" w:themeFillShade="E6"/>
+            <w:tcMar>
+              <w:top w:w="144" w:type="dxa"/>
+              <w:left w:w="144" w:type="dxa"/>
+              <w:bottom w:w="144" w:type="dxa"/>
+              <w:right w:w="144" w:type="dxa"/>
+            </w:tcMar>
+            <w:vAlign w:val="center"/>
+          </w:tcPr>
+          <w:p>
+            <w:pPr>
+              <w:spacing w:after="0"/>
+              <w:jc w:val="center"/>
               <w:rPr>
                 <w:sz w:val="16"/>
                 <w:szCs w:val="16"/>
@@ -3051,18 +3289,19 @@
               <w:bottom w:val="single" w:sz="6" w:space="0" w:color="9E9E9E"/>
               <w:right w:val="single" w:sz="6" w:space="0" w:color="9E9E9E"/>
             </w:tcBorders>
-            <w:shd w:val="clear" w:color="auto" w:fill="auto"/>
-            <w:tcMar>
-              <w:top w:w="144" w:type="dxa"/>
-              <w:left w:w="144" w:type="dxa"/>
-              <w:bottom w:w="144" w:type="dxa"/>
-              <w:right w:w="144" w:type="dxa"/>
-            </w:tcMar>
-            <w:vAlign w:val="center"/>
-          </w:tcPr>
-          <w:p>
-            <w:pPr>
-              <w:spacing w:after="0"/>
+            <w:shd w:val="clear" w:color="auto" w:fill="D0CECE" w:themeFill="background2" w:themeFillShade="E6"/>
+            <w:tcMar>
+              <w:top w:w="144" w:type="dxa"/>
+              <w:left w:w="144" w:type="dxa"/>
+              <w:bottom w:w="144" w:type="dxa"/>
+              <w:right w:w="144" w:type="dxa"/>
+            </w:tcMar>
+            <w:vAlign w:val="center"/>
+          </w:tcPr>
+          <w:p>
+            <w:pPr>
+              <w:spacing w:after="0"/>
+              <w:jc w:val="center"/>
               <w:rPr>
                 <w:sz w:val="16"/>
                 <w:szCs w:val="16"/>
@@ -3079,18 +3318,19 @@
               <w:bottom w:val="single" w:sz="6" w:space="0" w:color="9E9E9E"/>
               <w:right w:val="single" w:sz="6" w:space="0" w:color="9E9E9E"/>
             </w:tcBorders>
-            <w:shd w:val="clear" w:color="auto" w:fill="auto"/>
-            <w:tcMar>
-              <w:top w:w="144" w:type="dxa"/>
-              <w:left w:w="144" w:type="dxa"/>
-              <w:bottom w:w="144" w:type="dxa"/>
-              <w:right w:w="144" w:type="dxa"/>
-            </w:tcMar>
-            <w:vAlign w:val="center"/>
-          </w:tcPr>
-          <w:p>
-            <w:pPr>
-              <w:spacing w:after="0"/>
+            <w:shd w:val="clear" w:color="auto" w:fill="D0CECE" w:themeFill="background2" w:themeFillShade="E6"/>
+            <w:tcMar>
+              <w:top w:w="144" w:type="dxa"/>
+              <w:left w:w="144" w:type="dxa"/>
+              <w:bottom w:w="144" w:type="dxa"/>
+              <w:right w:w="144" w:type="dxa"/>
+            </w:tcMar>
+            <w:vAlign w:val="center"/>
+          </w:tcPr>
+          <w:p>
+            <w:pPr>
+              <w:spacing w:after="0"/>
+              <w:jc w:val="center"/>
               <w:rPr>
                 <w:sz w:val="16"/>
                 <w:szCs w:val="16"/>
@@ -3107,18 +3347,19 @@
               <w:bottom w:val="single" w:sz="6" w:space="0" w:color="9E9E9E"/>
               <w:right w:val="single" w:sz="6" w:space="0" w:color="9E9E9E"/>
             </w:tcBorders>
-            <w:shd w:val="clear" w:color="auto" w:fill="auto"/>
-            <w:tcMar>
-              <w:top w:w="144" w:type="dxa"/>
-              <w:left w:w="144" w:type="dxa"/>
-              <w:bottom w:w="144" w:type="dxa"/>
-              <w:right w:w="144" w:type="dxa"/>
-            </w:tcMar>
-            <w:vAlign w:val="center"/>
-          </w:tcPr>
-          <w:p>
-            <w:pPr>
-              <w:spacing w:after="0"/>
+            <w:shd w:val="clear" w:color="auto" w:fill="D0CECE" w:themeFill="background2" w:themeFillShade="E6"/>
+            <w:tcMar>
+              <w:top w:w="144" w:type="dxa"/>
+              <w:left w:w="144" w:type="dxa"/>
+              <w:bottom w:w="144" w:type="dxa"/>
+              <w:right w:w="144" w:type="dxa"/>
+            </w:tcMar>
+            <w:vAlign w:val="center"/>
+          </w:tcPr>
+          <w:p>
+            <w:pPr>
+              <w:spacing w:after="0"/>
+              <w:jc w:val="center"/>
               <w:rPr>
                 <w:sz w:val="16"/>
                 <w:szCs w:val="16"/>
@@ -3161,7 +3402,7 @@
                 <w:sz w:val="16"/>
                 <w:szCs w:val="16"/>
               </w:rPr>
-              <w:t xml:space="preserve"> Python/Flask</w:t>
+              <w:t>Algorithmique</w:t>
             </w:r>
           </w:p>
         </w:tc>
@@ -3186,11 +3427,19 @@
           <w:p>
             <w:pPr>
               <w:spacing w:after="0"/>
-              <w:rPr>
-                <w:sz w:val="16"/>
-                <w:szCs w:val="16"/>
-              </w:rPr>
-            </w:pPr>
+              <w:jc w:val="center"/>
+              <w:rPr>
+                <w:sz w:val="16"/>
+                <w:szCs w:val="16"/>
+              </w:rPr>
+            </w:pPr>
+            <w:r>
+              <w:rPr>
+                <w:sz w:val="16"/>
+                <w:szCs w:val="16"/>
+              </w:rPr>
+              <w:t>R</w:t>
+            </w:r>
           </w:p>
         </w:tc>
         <w:tc>
@@ -3214,11 +3463,19 @@
           <w:p>
             <w:pPr>
               <w:spacing w:after="0"/>
-              <w:rPr>
-                <w:sz w:val="16"/>
-                <w:szCs w:val="16"/>
-              </w:rPr>
-            </w:pPr>
+              <w:jc w:val="center"/>
+              <w:rPr>
+                <w:sz w:val="16"/>
+                <w:szCs w:val="16"/>
+              </w:rPr>
+            </w:pPr>
+            <w:r>
+              <w:rPr>
+                <w:sz w:val="16"/>
+                <w:szCs w:val="16"/>
+              </w:rPr>
+              <w:t>R</w:t>
+            </w:r>
           </w:p>
         </w:tc>
         <w:tc>
@@ -3242,11 +3499,19 @@
           <w:p>
             <w:pPr>
               <w:spacing w:after="0"/>
-              <w:rPr>
-                <w:sz w:val="16"/>
-                <w:szCs w:val="16"/>
-              </w:rPr>
-            </w:pPr>
+              <w:jc w:val="center"/>
+              <w:rPr>
+                <w:sz w:val="16"/>
+                <w:szCs w:val="16"/>
+              </w:rPr>
+            </w:pPr>
+            <w:r>
+              <w:rPr>
+                <w:sz w:val="16"/>
+                <w:szCs w:val="16"/>
+              </w:rPr>
+              <w:t>R</w:t>
+            </w:r>
           </w:p>
         </w:tc>
         <w:tc>
@@ -3270,11 +3535,19 @@
           <w:p>
             <w:pPr>
               <w:spacing w:after="0"/>
-              <w:rPr>
-                <w:sz w:val="16"/>
-                <w:szCs w:val="16"/>
-              </w:rPr>
-            </w:pPr>
+              <w:jc w:val="center"/>
+              <w:rPr>
+                <w:sz w:val="16"/>
+                <w:szCs w:val="16"/>
+              </w:rPr>
+            </w:pPr>
+            <w:r>
+              <w:rPr>
+                <w:sz w:val="16"/>
+                <w:szCs w:val="16"/>
+              </w:rPr>
+              <w:t>AR</w:t>
+            </w:r>
           </w:p>
         </w:tc>
         <w:tc>
@@ -3298,6 +3571,7 @@
           <w:p>
             <w:pPr>
               <w:spacing w:after="0"/>
+              <w:jc w:val="center"/>
               <w:rPr>
                 <w:sz w:val="16"/>
                 <w:szCs w:val="16"/>
@@ -3340,6 +3614,218 @@
                 <w:sz w:val="16"/>
                 <w:szCs w:val="16"/>
               </w:rPr>
+              <w:t>Python/Flask</w:t>
+            </w:r>
+          </w:p>
+        </w:tc>
+        <w:tc>
+          <w:tcPr>
+            <w:tcW w:w="1219" w:type="dxa"/>
+            <w:tcBorders>
+              <w:top w:val="single" w:sz="6" w:space="0" w:color="9E9E9E"/>
+              <w:left w:val="single" w:sz="6" w:space="0" w:color="9E9E9E"/>
+              <w:bottom w:val="single" w:sz="6" w:space="0" w:color="9E9E9E"/>
+              <w:right w:val="single" w:sz="6" w:space="0" w:color="9E9E9E"/>
+            </w:tcBorders>
+            <w:shd w:val="clear" w:color="auto" w:fill="auto"/>
+            <w:tcMar>
+              <w:top w:w="144" w:type="dxa"/>
+              <w:left w:w="144" w:type="dxa"/>
+              <w:bottom w:w="144" w:type="dxa"/>
+              <w:right w:w="144" w:type="dxa"/>
+            </w:tcMar>
+            <w:vAlign w:val="center"/>
+          </w:tcPr>
+          <w:p>
+            <w:pPr>
+              <w:spacing w:after="0"/>
+              <w:jc w:val="center"/>
+              <w:rPr>
+                <w:sz w:val="16"/>
+                <w:szCs w:val="16"/>
+              </w:rPr>
+            </w:pPr>
+            <w:r>
+              <w:rPr>
+                <w:sz w:val="16"/>
+                <w:szCs w:val="16"/>
+              </w:rPr>
+              <w:t>AR</w:t>
+            </w:r>
+          </w:p>
+        </w:tc>
+        <w:tc>
+          <w:tcPr>
+            <w:tcW w:w="1218" w:type="dxa"/>
+            <w:tcBorders>
+              <w:top w:val="single" w:sz="6" w:space="0" w:color="9E9E9E"/>
+              <w:left w:val="single" w:sz="6" w:space="0" w:color="9E9E9E"/>
+              <w:bottom w:val="single" w:sz="6" w:space="0" w:color="9E9E9E"/>
+              <w:right w:val="single" w:sz="6" w:space="0" w:color="9E9E9E"/>
+            </w:tcBorders>
+            <w:shd w:val="clear" w:color="auto" w:fill="auto"/>
+            <w:tcMar>
+              <w:top w:w="144" w:type="dxa"/>
+              <w:left w:w="144" w:type="dxa"/>
+              <w:bottom w:w="144" w:type="dxa"/>
+              <w:right w:w="144" w:type="dxa"/>
+            </w:tcMar>
+            <w:vAlign w:val="center"/>
+          </w:tcPr>
+          <w:p>
+            <w:pPr>
+              <w:spacing w:after="0"/>
+              <w:jc w:val="center"/>
+              <w:rPr>
+                <w:sz w:val="16"/>
+                <w:szCs w:val="16"/>
+              </w:rPr>
+            </w:pPr>
+            <w:r>
+              <w:rPr>
+                <w:sz w:val="16"/>
+                <w:szCs w:val="16"/>
+              </w:rPr>
+              <w:t>R</w:t>
+            </w:r>
+          </w:p>
+        </w:tc>
+        <w:tc>
+          <w:tcPr>
+            <w:tcW w:w="1239" w:type="dxa"/>
+            <w:tcBorders>
+              <w:top w:val="single" w:sz="6" w:space="0" w:color="9E9E9E"/>
+              <w:left w:val="single" w:sz="6" w:space="0" w:color="9E9E9E"/>
+              <w:bottom w:val="single" w:sz="6" w:space="0" w:color="9E9E9E"/>
+              <w:right w:val="single" w:sz="6" w:space="0" w:color="9E9E9E"/>
+            </w:tcBorders>
+            <w:shd w:val="clear" w:color="auto" w:fill="auto"/>
+            <w:tcMar>
+              <w:top w:w="144" w:type="dxa"/>
+              <w:left w:w="144" w:type="dxa"/>
+              <w:bottom w:w="144" w:type="dxa"/>
+              <w:right w:w="144" w:type="dxa"/>
+            </w:tcMar>
+            <w:vAlign w:val="center"/>
+          </w:tcPr>
+          <w:p>
+            <w:pPr>
+              <w:spacing w:after="0"/>
+              <w:jc w:val="center"/>
+              <w:rPr>
+                <w:sz w:val="16"/>
+                <w:szCs w:val="16"/>
+              </w:rPr>
+            </w:pPr>
+            <w:r>
+              <w:rPr>
+                <w:sz w:val="16"/>
+                <w:szCs w:val="16"/>
+              </w:rPr>
+              <w:t>R</w:t>
+            </w:r>
+          </w:p>
+        </w:tc>
+        <w:tc>
+          <w:tcPr>
+            <w:tcW w:w="1479" w:type="dxa"/>
+            <w:tcBorders>
+              <w:top w:val="single" w:sz="6" w:space="0" w:color="9E9E9E"/>
+              <w:left w:val="single" w:sz="6" w:space="0" w:color="9E9E9E"/>
+              <w:bottom w:val="single" w:sz="6" w:space="0" w:color="9E9E9E"/>
+              <w:right w:val="single" w:sz="6" w:space="0" w:color="9E9E9E"/>
+            </w:tcBorders>
+            <w:shd w:val="clear" w:color="auto" w:fill="auto"/>
+            <w:tcMar>
+              <w:top w:w="144" w:type="dxa"/>
+              <w:left w:w="144" w:type="dxa"/>
+              <w:bottom w:w="144" w:type="dxa"/>
+              <w:right w:w="144" w:type="dxa"/>
+            </w:tcMar>
+            <w:vAlign w:val="center"/>
+          </w:tcPr>
+          <w:p>
+            <w:pPr>
+              <w:spacing w:after="0"/>
+              <w:jc w:val="center"/>
+              <w:rPr>
+                <w:sz w:val="16"/>
+                <w:szCs w:val="16"/>
+              </w:rPr>
+            </w:pPr>
+            <w:r>
+              <w:rPr>
+                <w:sz w:val="16"/>
+                <w:szCs w:val="16"/>
+              </w:rPr>
+              <w:t>C</w:t>
+            </w:r>
+          </w:p>
+        </w:tc>
+        <w:tc>
+          <w:tcPr>
+            <w:tcW w:w="2356" w:type="dxa"/>
+            <w:tcBorders>
+              <w:top w:val="single" w:sz="6" w:space="0" w:color="9E9E9E"/>
+              <w:left w:val="single" w:sz="6" w:space="0" w:color="9E9E9E"/>
+              <w:bottom w:val="single" w:sz="6" w:space="0" w:color="9E9E9E"/>
+              <w:right w:val="single" w:sz="6" w:space="0" w:color="9E9E9E"/>
+            </w:tcBorders>
+            <w:shd w:val="clear" w:color="auto" w:fill="auto"/>
+            <w:tcMar>
+              <w:top w:w="144" w:type="dxa"/>
+              <w:left w:w="144" w:type="dxa"/>
+              <w:bottom w:w="144" w:type="dxa"/>
+              <w:right w:w="144" w:type="dxa"/>
+            </w:tcMar>
+            <w:vAlign w:val="center"/>
+          </w:tcPr>
+          <w:p>
+            <w:pPr>
+              <w:spacing w:after="0"/>
+              <w:jc w:val="center"/>
+              <w:rPr>
+                <w:sz w:val="16"/>
+                <w:szCs w:val="16"/>
+              </w:rPr>
+            </w:pPr>
+          </w:p>
+        </w:tc>
+      </w:tr>
+      <w:tr>
+        <w:trPr>
+          <w:trHeight w:val="18"/>
+        </w:trPr>
+        <w:tc>
+          <w:tcPr>
+            <w:tcW w:w="6209" w:type="dxa"/>
+            <w:tcBorders>
+              <w:top w:val="single" w:sz="6" w:space="0" w:color="9E9E9E"/>
+              <w:left w:val="single" w:sz="6" w:space="0" w:color="9E9E9E"/>
+              <w:bottom w:val="single" w:sz="6" w:space="0" w:color="9E9E9E"/>
+              <w:right w:val="single" w:sz="6" w:space="0" w:color="9E9E9E"/>
+            </w:tcBorders>
+            <w:shd w:val="clear" w:color="auto" w:fill="auto"/>
+            <w:tcMar>
+              <w:top w:w="144" w:type="dxa"/>
+              <w:left w:w="144" w:type="dxa"/>
+              <w:bottom w:w="144" w:type="dxa"/>
+              <w:right w:w="144" w:type="dxa"/>
+            </w:tcMar>
+          </w:tcPr>
+          <w:p>
+            <w:pPr>
+              <w:spacing w:after="0"/>
+              <w:rPr>
+                <w:sz w:val="16"/>
+                <w:szCs w:val="16"/>
+              </w:rPr>
+            </w:pPr>
+            <w:r>
+              <w:rPr>
+                <w:sz w:val="16"/>
+                <w:szCs w:val="16"/>
+              </w:rPr>
               <w:t>Réception/Émission en JSON</w:t>
             </w:r>
           </w:p>
@@ -3365,11 +3851,19 @@
           <w:p>
             <w:pPr>
               <w:spacing w:after="0"/>
-              <w:rPr>
-                <w:sz w:val="16"/>
-                <w:szCs w:val="16"/>
-              </w:rPr>
-            </w:pPr>
+              <w:jc w:val="center"/>
+              <w:rPr>
+                <w:sz w:val="16"/>
+                <w:szCs w:val="16"/>
+              </w:rPr>
+            </w:pPr>
+            <w:r>
+              <w:rPr>
+                <w:sz w:val="16"/>
+                <w:szCs w:val="16"/>
+              </w:rPr>
+              <w:t>I</w:t>
+            </w:r>
           </w:p>
         </w:tc>
         <w:tc>
@@ -3393,11 +3887,19 @@
           <w:p>
             <w:pPr>
               <w:spacing w:after="0"/>
-              <w:rPr>
-                <w:sz w:val="16"/>
-                <w:szCs w:val="16"/>
-              </w:rPr>
-            </w:pPr>
+              <w:jc w:val="center"/>
+              <w:rPr>
+                <w:sz w:val="16"/>
+                <w:szCs w:val="16"/>
+              </w:rPr>
+            </w:pPr>
+            <w:r>
+              <w:rPr>
+                <w:sz w:val="16"/>
+                <w:szCs w:val="16"/>
+              </w:rPr>
+              <w:t>AR</w:t>
+            </w:r>
           </w:p>
         </w:tc>
         <w:tc>
@@ -3421,11 +3923,19 @@
           <w:p>
             <w:pPr>
               <w:spacing w:after="0"/>
-              <w:rPr>
-                <w:sz w:val="16"/>
-                <w:szCs w:val="16"/>
-              </w:rPr>
-            </w:pPr>
+              <w:jc w:val="center"/>
+              <w:rPr>
+                <w:sz w:val="16"/>
+                <w:szCs w:val="16"/>
+              </w:rPr>
+            </w:pPr>
+            <w:r>
+              <w:rPr>
+                <w:sz w:val="16"/>
+                <w:szCs w:val="16"/>
+              </w:rPr>
+              <w:t>R</w:t>
+            </w:r>
           </w:p>
         </w:tc>
         <w:tc>
@@ -3449,11 +3959,19 @@
           <w:p>
             <w:pPr>
               <w:spacing w:after="0"/>
-              <w:rPr>
-                <w:sz w:val="16"/>
-                <w:szCs w:val="16"/>
-              </w:rPr>
-            </w:pPr>
+              <w:jc w:val="center"/>
+              <w:rPr>
+                <w:sz w:val="16"/>
+                <w:szCs w:val="16"/>
+              </w:rPr>
+            </w:pPr>
+            <w:r>
+              <w:rPr>
+                <w:sz w:val="16"/>
+                <w:szCs w:val="16"/>
+              </w:rPr>
+              <w:t>I</w:t>
+            </w:r>
           </w:p>
         </w:tc>
         <w:tc>
@@ -3477,11 +3995,235 @@
           <w:p>
             <w:pPr>
               <w:spacing w:after="0"/>
-              <w:rPr>
-                <w:sz w:val="16"/>
-                <w:szCs w:val="16"/>
-              </w:rPr>
-            </w:pPr>
+              <w:jc w:val="center"/>
+              <w:rPr>
+                <w:sz w:val="16"/>
+                <w:szCs w:val="16"/>
+              </w:rPr>
+            </w:pPr>
+          </w:p>
+        </w:tc>
+      </w:tr>
+      <w:tr>
+        <w:trPr>
+          <w:trHeight w:val="18"/>
+        </w:trPr>
+        <w:tc>
+          <w:tcPr>
+            <w:tcW w:w="6209" w:type="dxa"/>
+            <w:tcBorders>
+              <w:top w:val="single" w:sz="6" w:space="0" w:color="9E9E9E"/>
+              <w:left w:val="single" w:sz="6" w:space="0" w:color="9E9E9E"/>
+              <w:bottom w:val="single" w:sz="6" w:space="0" w:color="9E9E9E"/>
+              <w:right w:val="single" w:sz="6" w:space="0" w:color="9E9E9E"/>
+            </w:tcBorders>
+            <w:shd w:val="clear" w:color="auto" w:fill="D0CECE" w:themeFill="background2" w:themeFillShade="E6"/>
+            <w:tcMar>
+              <w:top w:w="144" w:type="dxa"/>
+              <w:left w:w="144" w:type="dxa"/>
+              <w:bottom w:w="144" w:type="dxa"/>
+              <w:right w:w="144" w:type="dxa"/>
+            </w:tcMar>
+          </w:tcPr>
+          <w:p>
+            <w:pPr>
+              <w:spacing w:after="0"/>
+              <w:rPr>
+                <w:b/>
+                <w:bCs/>
+                <w:sz w:val="18"/>
+                <w:szCs w:val="18"/>
+              </w:rPr>
+            </w:pPr>
+            <w:r>
+              <w:rPr>
+                <w:b/>
+                <w:bCs/>
+                <w:sz w:val="18"/>
+                <w:szCs w:val="18"/>
+              </w:rPr>
+              <w:t>Rédaction du rapport</w:t>
+            </w:r>
+          </w:p>
+        </w:tc>
+        <w:tc>
+          <w:tcPr>
+            <w:tcW w:w="1219" w:type="dxa"/>
+            <w:tcBorders>
+              <w:top w:val="single" w:sz="6" w:space="0" w:color="9E9E9E"/>
+              <w:left w:val="single" w:sz="6" w:space="0" w:color="9E9E9E"/>
+              <w:bottom w:val="single" w:sz="6" w:space="0" w:color="9E9E9E"/>
+              <w:right w:val="single" w:sz="6" w:space="0" w:color="9E9E9E"/>
+            </w:tcBorders>
+            <w:shd w:val="clear" w:color="auto" w:fill="D0CECE" w:themeFill="background2" w:themeFillShade="E6"/>
+            <w:tcMar>
+              <w:top w:w="144" w:type="dxa"/>
+              <w:left w:w="144" w:type="dxa"/>
+              <w:bottom w:w="144" w:type="dxa"/>
+              <w:right w:w="144" w:type="dxa"/>
+            </w:tcMar>
+            <w:vAlign w:val="center"/>
+          </w:tcPr>
+          <w:p>
+            <w:pPr>
+              <w:spacing w:after="0"/>
+              <w:jc w:val="center"/>
+              <w:rPr>
+                <w:sz w:val="16"/>
+                <w:szCs w:val="16"/>
+              </w:rPr>
+            </w:pPr>
+            <w:r>
+              <w:rPr>
+                <w:sz w:val="16"/>
+                <w:szCs w:val="16"/>
+              </w:rPr>
+              <w:t>R</w:t>
+            </w:r>
+          </w:p>
+        </w:tc>
+        <w:tc>
+          <w:tcPr>
+            <w:tcW w:w="1218" w:type="dxa"/>
+            <w:tcBorders>
+              <w:top w:val="single" w:sz="6" w:space="0" w:color="9E9E9E"/>
+              <w:left w:val="single" w:sz="6" w:space="0" w:color="9E9E9E"/>
+              <w:bottom w:val="single" w:sz="6" w:space="0" w:color="9E9E9E"/>
+              <w:right w:val="single" w:sz="6" w:space="0" w:color="9E9E9E"/>
+            </w:tcBorders>
+            <w:shd w:val="clear" w:color="auto" w:fill="D0CECE" w:themeFill="background2" w:themeFillShade="E6"/>
+            <w:tcMar>
+              <w:top w:w="144" w:type="dxa"/>
+              <w:left w:w="144" w:type="dxa"/>
+              <w:bottom w:w="144" w:type="dxa"/>
+              <w:right w:w="144" w:type="dxa"/>
+            </w:tcMar>
+            <w:vAlign w:val="center"/>
+          </w:tcPr>
+          <w:p>
+            <w:pPr>
+              <w:spacing w:after="0"/>
+              <w:jc w:val="center"/>
+              <w:rPr>
+                <w:sz w:val="16"/>
+                <w:szCs w:val="16"/>
+              </w:rPr>
+            </w:pPr>
+            <w:r>
+              <w:rPr>
+                <w:sz w:val="16"/>
+                <w:szCs w:val="16"/>
+              </w:rPr>
+              <w:t>R</w:t>
+            </w:r>
+          </w:p>
+        </w:tc>
+        <w:tc>
+          <w:tcPr>
+            <w:tcW w:w="1239" w:type="dxa"/>
+            <w:tcBorders>
+              <w:top w:val="single" w:sz="6" w:space="0" w:color="9E9E9E"/>
+              <w:left w:val="single" w:sz="6" w:space="0" w:color="9E9E9E"/>
+              <w:bottom w:val="single" w:sz="6" w:space="0" w:color="9E9E9E"/>
+              <w:right w:val="single" w:sz="6" w:space="0" w:color="9E9E9E"/>
+            </w:tcBorders>
+            <w:shd w:val="clear" w:color="auto" w:fill="D0CECE" w:themeFill="background2" w:themeFillShade="E6"/>
+            <w:tcMar>
+              <w:top w:w="144" w:type="dxa"/>
+              <w:left w:w="144" w:type="dxa"/>
+              <w:bottom w:w="144" w:type="dxa"/>
+              <w:right w:w="144" w:type="dxa"/>
+            </w:tcMar>
+            <w:vAlign w:val="center"/>
+          </w:tcPr>
+          <w:p>
+            <w:pPr>
+              <w:spacing w:after="0"/>
+              <w:jc w:val="center"/>
+              <w:rPr>
+                <w:sz w:val="16"/>
+                <w:szCs w:val="16"/>
+              </w:rPr>
+            </w:pPr>
+            <w:r>
+              <w:rPr>
+                <w:sz w:val="16"/>
+                <w:szCs w:val="16"/>
+              </w:rPr>
+              <w:t>R</w:t>
+            </w:r>
+          </w:p>
+        </w:tc>
+        <w:tc>
+          <w:tcPr>
+            <w:tcW w:w="1479" w:type="dxa"/>
+            <w:tcBorders>
+              <w:top w:val="single" w:sz="6" w:space="0" w:color="9E9E9E"/>
+              <w:left w:val="single" w:sz="6" w:space="0" w:color="9E9E9E"/>
+              <w:bottom w:val="single" w:sz="6" w:space="0" w:color="9E9E9E"/>
+              <w:right w:val="single" w:sz="6" w:space="0" w:color="9E9E9E"/>
+            </w:tcBorders>
+            <w:shd w:val="clear" w:color="auto" w:fill="D0CECE" w:themeFill="background2" w:themeFillShade="E6"/>
+            <w:tcMar>
+              <w:top w:w="144" w:type="dxa"/>
+              <w:left w:w="144" w:type="dxa"/>
+              <w:bottom w:w="144" w:type="dxa"/>
+              <w:right w:w="144" w:type="dxa"/>
+            </w:tcMar>
+            <w:vAlign w:val="center"/>
+          </w:tcPr>
+          <w:p>
+            <w:pPr>
+              <w:spacing w:after="0"/>
+              <w:jc w:val="center"/>
+              <w:rPr>
+                <w:sz w:val="16"/>
+                <w:szCs w:val="16"/>
+              </w:rPr>
+            </w:pPr>
+            <w:r>
+              <w:rPr>
+                <w:sz w:val="16"/>
+                <w:szCs w:val="16"/>
+              </w:rPr>
+              <w:t>R</w:t>
+            </w:r>
+          </w:p>
+        </w:tc>
+        <w:tc>
+          <w:tcPr>
+            <w:tcW w:w="2356" w:type="dxa"/>
+            <w:tcBorders>
+              <w:top w:val="single" w:sz="6" w:space="0" w:color="9E9E9E"/>
+              <w:left w:val="single" w:sz="6" w:space="0" w:color="9E9E9E"/>
+              <w:bottom w:val="single" w:sz="6" w:space="0" w:color="9E9E9E"/>
+              <w:right w:val="single" w:sz="6" w:space="0" w:color="9E9E9E"/>
+            </w:tcBorders>
+            <w:shd w:val="clear" w:color="auto" w:fill="D0CECE" w:themeFill="background2" w:themeFillShade="E6"/>
+            <w:tcMar>
+              <w:top w:w="144" w:type="dxa"/>
+              <w:left w:w="144" w:type="dxa"/>
+              <w:bottom w:w="144" w:type="dxa"/>
+              <w:right w:w="144" w:type="dxa"/>
+            </w:tcMar>
+            <w:vAlign w:val="center"/>
+          </w:tcPr>
+          <w:p>
+            <w:pPr>
+              <w:spacing w:after="0"/>
+              <w:jc w:val="center"/>
+              <w:rPr>
+                <w:sz w:val="16"/>
+                <w:szCs w:val="16"/>
+              </w:rPr>
+            </w:pPr>
+            <w:r>
+              <w:rPr>
+                <w:sz w:val="16"/>
+                <w:szCs w:val="16"/>
+              </w:rPr>
+              <w:t>C</w:t>
+            </w:r>
           </w:p>
         </w:tc>
       </w:tr>

</xml_diff>

<commit_message>
rapport 2 -- v1
Co-Authored-By: Alexis MARCEL <marcel16u@etu.univ-lorraine.fr>
Co-Authored-By: Lucas Laurent <lauren491u@etu.univ-lorraine.fr>
</commit_message>
<xml_diff>
--- a/doc/livrable_1/rapport/templates/SWOT + RACI.docx
+++ b/doc/livrable_1/rapport/templates/SWOT + RACI.docx
@@ -1,6 +1,6 @@
 
 <file path=word/document.xml><?xml version="1.0" encoding="utf-8"?>
-<w:document xmlns:wpc="http://schemas.microsoft.com/office/word/2010/wordprocessingCanvas" xmlns:cx="http://schemas.microsoft.com/office/drawing/2014/chartex" xmlns:cx1="http://schemas.microsoft.com/office/drawing/2015/9/8/chartex" xmlns:cx2="http://schemas.microsoft.com/office/drawing/2015/10/21/chartex" xmlns:cx3="http://schemas.microsoft.com/office/drawing/2016/5/9/chartex" xmlns:cx4="http://schemas.microsoft.com/office/drawing/2016/5/10/chartex" xmlns:cx5="http://schemas.microsoft.com/office/drawing/2016/5/11/chartex" xmlns:cx6="http://schemas.microsoft.com/office/drawing/2016/5/12/chartex" xmlns:cx7="http://schemas.microsoft.com/office/drawing/2016/5/13/chartex" xmlns:cx8="http://schemas.microsoft.com/office/drawing/2016/5/14/chartex" xmlns:mc="http://schemas.openxmlformats.org/markup-compatibility/2006" xmlns:aink="http://schemas.microsoft.com/office/drawing/2016/ink" xmlns:am3d="http://schemas.microsoft.com/office/drawing/2017/model3d" xmlns:o="urn:schemas-microsoft-com:office:office" xmlns:r="http://schemas.openxmlformats.org/officeDocument/2006/relationships" xmlns:m="http://schemas.openxmlformats.org/officeDocument/2006/math" xmlns:v="urn:schemas-microsoft-com:vml" xmlns:wp14="http://schemas.microsoft.com/office/word/2010/wordprocessingDrawing" xmlns:wp="http://schemas.openxmlformats.org/drawingml/2006/wordprocessingDrawing" xmlns:w10="urn:schemas-microsoft-com:office:word" xmlns:w="http://schemas.openxmlformats.org/wordprocessingml/2006/main" xmlns:w14="http://schemas.microsoft.com/office/word/2010/wordml" xmlns:w15="http://schemas.microsoft.com/office/word/2012/wordml" xmlns:w16cex="http://schemas.microsoft.com/office/word/2018/wordml/cex" xmlns:w16cid="http://schemas.microsoft.com/office/word/2016/wordml/cid" xmlns:w16="http://schemas.microsoft.com/office/word/2018/wordml" xmlns:w16sdtdh="http://schemas.microsoft.com/office/word/2020/wordml/sdtdatahash" xmlns:w16se="http://schemas.microsoft.com/office/word/2015/wordml/symex" xmlns:wpg="http://schemas.microsoft.com/office/word/2010/wordprocessingGroup" xmlns:wpi="http://schemas.microsoft.com/office/word/2010/wordprocessingInk" xmlns:wne="http://schemas.microsoft.com/office/word/2006/wordml" xmlns:wps="http://schemas.microsoft.com/office/word/2010/wordprocessingShape" mc:Ignorable="w14 w15 w16se w16cid w16 w16cex w16sdtdh wp14">
+<w:document xmlns:wpc="http://schemas.microsoft.com/office/word/2010/wordprocessingCanvas" xmlns:cx="http://schemas.microsoft.com/office/drawing/2014/chartex" xmlns:cx1="http://schemas.microsoft.com/office/drawing/2015/9/8/chartex" xmlns:cx2="http://schemas.microsoft.com/office/drawing/2015/10/21/chartex" xmlns:cx3="http://schemas.microsoft.com/office/drawing/2016/5/9/chartex" xmlns:cx4="http://schemas.microsoft.com/office/drawing/2016/5/10/chartex" xmlns:cx5="http://schemas.microsoft.com/office/drawing/2016/5/11/chartex" xmlns:cx6="http://schemas.microsoft.com/office/drawing/2016/5/12/chartex" xmlns:cx7="http://schemas.microsoft.com/office/drawing/2016/5/13/chartex" xmlns:cx8="http://schemas.microsoft.com/office/drawing/2016/5/14/chartex" xmlns:mc="http://schemas.openxmlformats.org/markup-compatibility/2006" xmlns:aink="http://schemas.microsoft.com/office/drawing/2016/ink" xmlns:am3d="http://schemas.microsoft.com/office/drawing/2017/model3d" xmlns:o="urn:schemas-microsoft-com:office:office" xmlns:oel="http://schemas.microsoft.com/office/2019/extlst" xmlns:r="http://schemas.openxmlformats.org/officeDocument/2006/relationships" xmlns:m="http://schemas.openxmlformats.org/officeDocument/2006/math" xmlns:v="urn:schemas-microsoft-com:vml" xmlns:wp14="http://schemas.microsoft.com/office/word/2010/wordprocessingDrawing" xmlns:wp="http://schemas.openxmlformats.org/drawingml/2006/wordprocessingDrawing" xmlns:w10="urn:schemas-microsoft-com:office:word" xmlns:w="http://schemas.openxmlformats.org/wordprocessingml/2006/main" xmlns:w14="http://schemas.microsoft.com/office/word/2010/wordml" xmlns:w15="http://schemas.microsoft.com/office/word/2012/wordml" xmlns:w16cex="http://schemas.microsoft.com/office/word/2018/wordml/cex" xmlns:w16cid="http://schemas.microsoft.com/office/word/2016/wordml/cid" xmlns:w16="http://schemas.microsoft.com/office/word/2018/wordml" xmlns:w16sdtdh="http://schemas.microsoft.com/office/word/2020/wordml/sdtdatahash" xmlns:w16se="http://schemas.microsoft.com/office/word/2015/wordml/symex" xmlns:wpg="http://schemas.microsoft.com/office/word/2010/wordprocessingGroup" xmlns:wpi="http://schemas.microsoft.com/office/word/2010/wordprocessingInk" xmlns:wne="http://schemas.microsoft.com/office/word/2006/wordml" xmlns:wps="http://schemas.microsoft.com/office/word/2010/wordprocessingShape" mc:Ignorable="w14 w15 w16se w16cid w16 w16cex w16sdtdh wp14">
   <w:body>
     <w:p>
       <w:r>
@@ -1968,7 +1968,7 @@
                 <w:sz w:val="16"/>
                 <w:szCs w:val="16"/>
               </w:rPr>
-              <w:t>C</w:t>
+              <w:t>R</w:t>
             </w:r>
           </w:p>
         </w:tc>
@@ -2005,7 +2005,7 @@
                 <w:sz w:val="16"/>
                 <w:szCs w:val="16"/>
               </w:rPr>
-              <w:t>C</w:t>
+              <w:t>R</w:t>
             </w:r>
           </w:p>
         </w:tc>
@@ -2042,7 +2042,7 @@
                 <w:sz w:val="16"/>
                 <w:szCs w:val="16"/>
               </w:rPr>
-              <w:t>C</w:t>
+              <w:t>R</w:t>
             </w:r>
           </w:p>
         </w:tc>
@@ -2561,7 +2561,7 @@
                 <w:sz w:val="16"/>
                 <w:szCs w:val="16"/>
               </w:rPr>
-              <w:t>JSX</w:t>
+              <w:t>Style</w:t>
             </w:r>
           </w:p>
         </w:tc>
@@ -2779,7 +2779,7 @@
                 <w:sz w:val="16"/>
                 <w:szCs w:val="16"/>
               </w:rPr>
-              <w:t>CSS</w:t>
+              <w:t>Requêtes HTTP</w:t>
             </w:r>
           </w:p>
         </w:tc>
@@ -3438,6 +3438,13 @@
                 <w:sz w:val="16"/>
                 <w:szCs w:val="16"/>
               </w:rPr>
+              <w:t>A</w:t>
+            </w:r>
+            <w:r>
+              <w:rPr>
+                <w:sz w:val="16"/>
+                <w:szCs w:val="16"/>
+              </w:rPr>
               <w:t>R</w:t>
             </w:r>
           </w:p>
@@ -3546,7 +3553,7 @@
                 <w:sz w:val="16"/>
                 <w:szCs w:val="16"/>
               </w:rPr>
-              <w:t>AR</w:t>
+              <w:t>R</w:t>
             </w:r>
           </w:p>
         </w:tc>
@@ -3826,7 +3833,7 @@
                 <w:sz w:val="16"/>
                 <w:szCs w:val="16"/>
               </w:rPr>
-              <w:t>Réception/Émission en JSON</w:t>
+              <w:t>Routes</w:t>
             </w:r>
           </w:p>
         </w:tc>
@@ -4242,7 +4249,7 @@
 </file>
 
 <file path=word/numbering.xml><?xml version="1.0" encoding="utf-8"?>
-<w:numbering xmlns:wpc="http://schemas.microsoft.com/office/word/2010/wordprocessingCanvas" xmlns:cx="http://schemas.microsoft.com/office/drawing/2014/chartex" xmlns:cx1="http://schemas.microsoft.com/office/drawing/2015/9/8/chartex" xmlns:cx2="http://schemas.microsoft.com/office/drawing/2015/10/21/chartex" xmlns:cx3="http://schemas.microsoft.com/office/drawing/2016/5/9/chartex" xmlns:cx4="http://schemas.microsoft.com/office/drawing/2016/5/10/chartex" xmlns:cx5="http://schemas.microsoft.com/office/drawing/2016/5/11/chartex" xmlns:cx6="http://schemas.microsoft.com/office/drawing/2016/5/12/chartex" xmlns:cx7="http://schemas.microsoft.com/office/drawing/2016/5/13/chartex" xmlns:cx8="http://schemas.microsoft.com/office/drawing/2016/5/14/chartex" xmlns:mc="http://schemas.openxmlformats.org/markup-compatibility/2006" xmlns:aink="http://schemas.microsoft.com/office/drawing/2016/ink" xmlns:am3d="http://schemas.microsoft.com/office/drawing/2017/model3d" xmlns:o="urn:schemas-microsoft-com:office:office" xmlns:r="http://schemas.openxmlformats.org/officeDocument/2006/relationships" xmlns:m="http://schemas.openxmlformats.org/officeDocument/2006/math" xmlns:v="urn:schemas-microsoft-com:vml" xmlns:wp14="http://schemas.microsoft.com/office/word/2010/wordprocessingDrawing" xmlns:wp="http://schemas.openxmlformats.org/drawingml/2006/wordprocessingDrawing" xmlns:w10="urn:schemas-microsoft-com:office:word" xmlns:w="http://schemas.openxmlformats.org/wordprocessingml/2006/main" xmlns:w14="http://schemas.microsoft.com/office/word/2010/wordml" xmlns:w15="http://schemas.microsoft.com/office/word/2012/wordml" xmlns:w16cex="http://schemas.microsoft.com/office/word/2018/wordml/cex" xmlns:w16cid="http://schemas.microsoft.com/office/word/2016/wordml/cid" xmlns:w16="http://schemas.microsoft.com/office/word/2018/wordml" xmlns:w16sdtdh="http://schemas.microsoft.com/office/word/2020/wordml/sdtdatahash" xmlns:w16se="http://schemas.microsoft.com/office/word/2015/wordml/symex" xmlns:wpg="http://schemas.microsoft.com/office/word/2010/wordprocessingGroup" xmlns:wpi="http://schemas.microsoft.com/office/word/2010/wordprocessingInk" xmlns:wne="http://schemas.microsoft.com/office/word/2006/wordml" xmlns:wps="http://schemas.microsoft.com/office/word/2010/wordprocessingShape" mc:Ignorable="w14 w15 w16se w16cid w16 w16cex w16sdtdh wp14">
+<w:numbering xmlns:wpc="http://schemas.microsoft.com/office/word/2010/wordprocessingCanvas" xmlns:cx="http://schemas.microsoft.com/office/drawing/2014/chartex" xmlns:cx1="http://schemas.microsoft.com/office/drawing/2015/9/8/chartex" xmlns:cx2="http://schemas.microsoft.com/office/drawing/2015/10/21/chartex" xmlns:cx3="http://schemas.microsoft.com/office/drawing/2016/5/9/chartex" xmlns:cx4="http://schemas.microsoft.com/office/drawing/2016/5/10/chartex" xmlns:cx5="http://schemas.microsoft.com/office/drawing/2016/5/11/chartex" xmlns:cx6="http://schemas.microsoft.com/office/drawing/2016/5/12/chartex" xmlns:cx7="http://schemas.microsoft.com/office/drawing/2016/5/13/chartex" xmlns:cx8="http://schemas.microsoft.com/office/drawing/2016/5/14/chartex" xmlns:mc="http://schemas.openxmlformats.org/markup-compatibility/2006" xmlns:aink="http://schemas.microsoft.com/office/drawing/2016/ink" xmlns:am3d="http://schemas.microsoft.com/office/drawing/2017/model3d" xmlns:o="urn:schemas-microsoft-com:office:office" xmlns:oel="http://schemas.microsoft.com/office/2019/extlst" xmlns:r="http://schemas.openxmlformats.org/officeDocument/2006/relationships" xmlns:m="http://schemas.openxmlformats.org/officeDocument/2006/math" xmlns:v="urn:schemas-microsoft-com:vml" xmlns:wp14="http://schemas.microsoft.com/office/word/2010/wordprocessingDrawing" xmlns:wp="http://schemas.openxmlformats.org/drawingml/2006/wordprocessingDrawing" xmlns:w10="urn:schemas-microsoft-com:office:word" xmlns:w="http://schemas.openxmlformats.org/wordprocessingml/2006/main" xmlns:w14="http://schemas.microsoft.com/office/word/2010/wordml" xmlns:w15="http://schemas.microsoft.com/office/word/2012/wordml" xmlns:w16cex="http://schemas.microsoft.com/office/word/2018/wordml/cex" xmlns:w16cid="http://schemas.microsoft.com/office/word/2016/wordml/cid" xmlns:w16="http://schemas.microsoft.com/office/word/2018/wordml" xmlns:w16sdtdh="http://schemas.microsoft.com/office/word/2020/wordml/sdtdatahash" xmlns:w16se="http://schemas.microsoft.com/office/word/2015/wordml/symex" xmlns:wpg="http://schemas.microsoft.com/office/word/2010/wordprocessingGroup" xmlns:wpi="http://schemas.microsoft.com/office/word/2010/wordprocessingInk" xmlns:wne="http://schemas.microsoft.com/office/word/2006/wordml" xmlns:wps="http://schemas.microsoft.com/office/word/2010/wordprocessingShape" mc:Ignorable="w14 w15 w16se w16cid w16 w16cex w16sdtdh wp14">
   <w:abstractNum w:abstractNumId="0" w15:restartNumberingAfterBreak="0">
     <w:nsid w:val="0DC85AAB"/>
     <w:multiLevelType w:val="hybridMultilevel"/>
@@ -4579,13 +4586,13 @@
       </w:rPr>
     </w:lvl>
   </w:abstractNum>
-  <w:num w:numId="1">
+  <w:num w:numId="1" w16cid:durableId="900678969">
     <w:abstractNumId w:val="2"/>
   </w:num>
-  <w:num w:numId="2">
+  <w:num w:numId="2" w16cid:durableId="999961438">
     <w:abstractNumId w:val="1"/>
   </w:num>
-  <w:num w:numId="3">
+  <w:num w:numId="3" w16cid:durableId="2100176878">
     <w:abstractNumId w:val="0"/>
   </w:num>
 </w:numbering>

</xml_diff>